<commit_message>
SignUp Page - Gaurav
</commit_message>
<xml_diff>
--- a/Docs/PocketWise_Synopsis.docx
+++ b/Docs/PocketWise_Synopsis.docx
@@ -798,6 +798,254 @@
           <w:szCs w:val="22"/>
         </w:rPr>
         <w:t xml:space="preserve"> aims to fill a gap in the market by providing students with a tool to effectively manage their limited finances. By simplifying the process of logging expenses and tracking pocket money, the app encourages better financial habits. The visual insights offered by the application will further empower students to make informed financial decisions and maintain control over their budgets.</w:t>
+      </w:r>
+    </w:p>
+    <w:p>
+      <w:pPr>
+        <w:spacing w:line="360" w:lineRule="auto"/>
+        <w:rPr>
+          <w:rFonts w:ascii="Times New Roman" w:hAnsi="Times New Roman" w:cs="Times New Roman"/>
+          <w:b/>
+          <w:bCs/>
+          <w:i/>
+          <w:iCs/>
+          <w:sz w:val="24"/>
+          <w:szCs w:val="22"/>
+          <w:u w:val="single"/>
+        </w:rPr>
+      </w:pPr>
+      <w:r>
+        <w:rPr>
+          <w:rFonts w:ascii="Times New Roman" w:hAnsi="Times New Roman" w:cs="Times New Roman"/>
+          <w:b/>
+          <w:bCs/>
+          <w:i/>
+          <w:iCs/>
+          <w:sz w:val="24"/>
+          <w:szCs w:val="22"/>
+          <w:u w:val="single"/>
+        </w:rPr>
+        <w:lastRenderedPageBreak/>
+        <w:t>ER Diagram</w:t>
+      </w:r>
+    </w:p>
+    <w:p>
+      <w:pPr>
+        <w:spacing w:line="360" w:lineRule="auto"/>
+        <w:rPr>
+          <w:rFonts w:ascii="Times New Roman" w:hAnsi="Times New Roman" w:cs="Times New Roman"/>
+          <w:sz w:val="24"/>
+          <w:szCs w:val="22"/>
+        </w:rPr>
+      </w:pPr>
+      <w:r>
+        <w:rPr>
+          <w:rFonts w:ascii="Times New Roman" w:hAnsi="Times New Roman" w:cs="Times New Roman"/>
+          <w:noProof/>
+          <w:sz w:val="24"/>
+          <w:szCs w:val="22"/>
+        </w:rPr>
+        <w:drawing>
+          <wp:inline distT="0" distB="0" distL="0" distR="0">
+            <wp:extent cx="5940533" cy="3045124"/>
+            <wp:effectExtent l="38100" t="57150" r="117367" b="98126"/>
+            <wp:docPr id="5" name="Picture 4" descr="Pocketwise ER.png"/>
+            <wp:cNvGraphicFramePr>
+              <a:graphicFrameLocks xmlns:a="http://schemas.openxmlformats.org/drawingml/2006/main" noChangeAspect="1"/>
+            </wp:cNvGraphicFramePr>
+            <a:graphic xmlns:a="http://schemas.openxmlformats.org/drawingml/2006/main">
+              <a:graphicData uri="http://schemas.openxmlformats.org/drawingml/2006/picture">
+                <pic:pic xmlns:pic="http://schemas.openxmlformats.org/drawingml/2006/picture">
+                  <pic:nvPicPr>
+                    <pic:cNvPr id="0" name="Pocketwise ER.png"/>
+                    <pic:cNvPicPr/>
+                  </pic:nvPicPr>
+                  <pic:blipFill>
+                    <a:blip r:embed="rId5"/>
+                    <a:srcRect t="4969" b="11512"/>
+                    <a:stretch>
+                      <a:fillRect/>
+                    </a:stretch>
+                  </pic:blipFill>
+                  <pic:spPr>
+                    <a:xfrm>
+                      <a:off x="0" y="0"/>
+                      <a:ext cx="5940533" cy="3045124"/>
+                    </a:xfrm>
+                    <a:prstGeom prst="rect">
+                      <a:avLst/>
+                    </a:prstGeom>
+                    <a:ln w="38100" cap="sq">
+                      <a:solidFill>
+                        <a:srgbClr val="000000"/>
+                      </a:solidFill>
+                      <a:prstDash val="solid"/>
+                      <a:miter lim="800000"/>
+                    </a:ln>
+                    <a:effectLst>
+                      <a:outerShdw blurRad="50800" dist="38100" dir="2700000" algn="tl" rotWithShape="0">
+                        <a:srgbClr val="000000">
+                          <a:alpha val="43000"/>
+                        </a:srgbClr>
+                      </a:outerShdw>
+                    </a:effectLst>
+                  </pic:spPr>
+                </pic:pic>
+              </a:graphicData>
+            </a:graphic>
+          </wp:inline>
+        </w:drawing>
+      </w:r>
+    </w:p>
+    <w:p>
+      <w:pPr>
+        <w:spacing w:line="360" w:lineRule="auto"/>
+        <w:rPr>
+          <w:rFonts w:ascii="Times New Roman" w:hAnsi="Times New Roman" w:cs="Times New Roman"/>
+          <w:b/>
+          <w:bCs/>
+          <w:i/>
+          <w:iCs/>
+          <w:sz w:val="24"/>
+          <w:szCs w:val="22"/>
+          <w:u w:val="single"/>
+        </w:rPr>
+      </w:pPr>
+      <w:r>
+        <w:rPr>
+          <w:rFonts w:ascii="Times New Roman" w:hAnsi="Times New Roman" w:cs="Times New Roman"/>
+          <w:b/>
+          <w:bCs/>
+          <w:i/>
+          <w:iCs/>
+          <w:sz w:val="24"/>
+          <w:szCs w:val="22"/>
+          <w:u w:val="single"/>
+        </w:rPr>
+        <w:t>Data Flow Diagram</w:t>
+      </w:r>
+    </w:p>
+    <w:p>
+      <w:pPr>
+        <w:spacing w:line="360" w:lineRule="auto"/>
+        <w:rPr>
+          <w:rFonts w:ascii="Times New Roman" w:hAnsi="Times New Roman" w:cs="Times New Roman"/>
+          <w:sz w:val="24"/>
+          <w:szCs w:val="22"/>
+        </w:rPr>
+      </w:pPr>
+      <w:r>
+        <w:rPr>
+          <w:rFonts w:ascii="Times New Roman" w:hAnsi="Times New Roman" w:cs="Times New Roman"/>
+          <w:sz w:val="24"/>
+          <w:szCs w:val="22"/>
+        </w:rPr>
+        <w:drawing>
+          <wp:inline distT="0" distB="0" distL="0" distR="0">
+            <wp:extent cx="5943600" cy="1826260"/>
+            <wp:effectExtent l="38100" t="57150" r="114300" b="97790"/>
+            <wp:docPr id="8" name="Picture 6" descr="dfd0.jpg"/>
+            <wp:cNvGraphicFramePr>
+              <a:graphicFrameLocks xmlns:a="http://schemas.openxmlformats.org/drawingml/2006/main" noChangeAspect="1"/>
+            </wp:cNvGraphicFramePr>
+            <a:graphic xmlns:a="http://schemas.openxmlformats.org/drawingml/2006/main">
+              <a:graphicData uri="http://schemas.openxmlformats.org/drawingml/2006/picture">
+                <pic:pic xmlns:pic="http://schemas.openxmlformats.org/drawingml/2006/picture">
+                  <pic:nvPicPr>
+                    <pic:cNvPr id="0" name="dfd0.jpg"/>
+                    <pic:cNvPicPr/>
+                  </pic:nvPicPr>
+                  <pic:blipFill>
+                    <a:blip r:embed="rId6"/>
+                    <a:stretch>
+                      <a:fillRect/>
+                    </a:stretch>
+                  </pic:blipFill>
+                  <pic:spPr>
+                    <a:xfrm>
+                      <a:off x="0" y="0"/>
+                      <a:ext cx="5943600" cy="1826260"/>
+                    </a:xfrm>
+                    <a:prstGeom prst="rect">
+                      <a:avLst/>
+                    </a:prstGeom>
+                    <a:ln w="38100" cap="sq">
+                      <a:solidFill>
+                        <a:srgbClr val="000000"/>
+                      </a:solidFill>
+                      <a:prstDash val="solid"/>
+                      <a:miter lim="800000"/>
+                    </a:ln>
+                    <a:effectLst>
+                      <a:outerShdw blurRad="50800" dist="38100" dir="2700000" algn="tl" rotWithShape="0">
+                        <a:srgbClr val="000000">
+                          <a:alpha val="43000"/>
+                        </a:srgbClr>
+                      </a:outerShdw>
+                    </a:effectLst>
+                  </pic:spPr>
+                </pic:pic>
+              </a:graphicData>
+            </a:graphic>
+          </wp:inline>
+        </w:drawing>
+      </w:r>
+      <w:r>
+        <w:rPr>
+          <w:rFonts w:ascii="Times New Roman" w:hAnsi="Times New Roman" w:cs="Times New Roman"/>
+          <w:noProof/>
+          <w:sz w:val="24"/>
+          <w:szCs w:val="22"/>
+        </w:rPr>
+        <w:drawing>
+          <wp:inline distT="0" distB="0" distL="0" distR="0">
+            <wp:extent cx="5941803" cy="2104846"/>
+            <wp:effectExtent l="38100" t="57150" r="116097" b="85904"/>
+            <wp:docPr id="6" name="Picture 5" descr="dfd1.jpg"/>
+            <wp:cNvGraphicFramePr>
+              <a:graphicFrameLocks xmlns:a="http://schemas.openxmlformats.org/drawingml/2006/main" noChangeAspect="1"/>
+            </wp:cNvGraphicFramePr>
+            <a:graphic xmlns:a="http://schemas.openxmlformats.org/drawingml/2006/main">
+              <a:graphicData uri="http://schemas.openxmlformats.org/drawingml/2006/picture">
+                <pic:pic xmlns:pic="http://schemas.openxmlformats.org/drawingml/2006/picture">
+                  <pic:nvPicPr>
+                    <pic:cNvPr id="0" name="dfd1.jpg"/>
+                    <pic:cNvPicPr/>
+                  </pic:nvPicPr>
+                  <pic:blipFill>
+                    <a:blip r:embed="rId7"/>
+                    <a:stretch>
+                      <a:fillRect/>
+                    </a:stretch>
+                  </pic:blipFill>
+                  <pic:spPr>
+                    <a:xfrm>
+                      <a:off x="0" y="0"/>
+                      <a:ext cx="5943600" cy="2105483"/>
+                    </a:xfrm>
+                    <a:prstGeom prst="rect">
+                      <a:avLst/>
+                    </a:prstGeom>
+                    <a:ln w="38100" cap="sq">
+                      <a:solidFill>
+                        <a:srgbClr val="000000"/>
+                      </a:solidFill>
+                      <a:prstDash val="solid"/>
+                      <a:miter lim="800000"/>
+                    </a:ln>
+                    <a:effectLst>
+                      <a:outerShdw blurRad="50800" dist="38100" dir="2700000" algn="tl" rotWithShape="0">
+                        <a:srgbClr val="000000">
+                          <a:alpha val="43000"/>
+                        </a:srgbClr>
+                      </a:outerShdw>
+                    </a:effectLst>
+                  </pic:spPr>
+                </pic:pic>
+              </a:graphicData>
+            </a:graphic>
+          </wp:inline>
+        </w:drawing>
       </w:r>
     </w:p>
     <w:sectPr>
@@ -1223,10 +1471,12 @@
   <w:style w:type="paragraph" w:default="1" w:styleId="Normal">
     <w:name w:val="Normal"/>
     <w:qFormat/>
+    <w:rsid w:val="009542B3"/>
   </w:style>
   <w:style w:type="character" w:default="1" w:styleId="DefaultParagraphFont">
     <w:name w:val="Default Paragraph Font"/>
     <w:uiPriority w:val="1"/>
+    <w:semiHidden/>
     <w:unhideWhenUsed/>
   </w:style>
   <w:style w:type="table" w:default="1" w:styleId="TableNormal">
@@ -1277,6 +1527,36 @@
       <w:ind w:left="720"/>
       <w:contextualSpacing/>
     </w:pPr>
+  </w:style>
+  <w:style w:type="paragraph" w:styleId="BalloonText">
+    <w:name w:val="Balloon Text"/>
+    <w:basedOn w:val="Normal"/>
+    <w:link w:val="BalloonTextChar"/>
+    <w:uiPriority w:val="99"/>
+    <w:semiHidden/>
+    <w:unhideWhenUsed/>
+    <w:rsid w:val="008D667D"/>
+    <w:pPr>
+      <w:spacing w:after="0" w:line="240" w:lineRule="auto"/>
+    </w:pPr>
+    <w:rPr>
+      <w:rFonts w:ascii="Tahoma" w:hAnsi="Tahoma" w:cs="Mangal"/>
+      <w:sz w:val="16"/>
+      <w:szCs w:val="14"/>
+    </w:rPr>
+  </w:style>
+  <w:style w:type="character" w:customStyle="1" w:styleId="BalloonTextChar">
+    <w:name w:val="Balloon Text Char"/>
+    <w:basedOn w:val="DefaultParagraphFont"/>
+    <w:link w:val="BalloonText"/>
+    <w:uiPriority w:val="99"/>
+    <w:semiHidden/>
+    <w:rsid w:val="008D667D"/>
+    <w:rPr>
+      <w:rFonts w:ascii="Tahoma" w:hAnsi="Tahoma" w:cs="Mangal"/>
+      <w:sz w:val="16"/>
+      <w:szCs w:val="14"/>
+    </w:rPr>
   </w:style>
 </w:styles>
 </file>

</xml_diff>